<commit_message>
Replace User_Manual.docx with newer version
</commit_message>
<xml_diff>
--- a/docs/documentation/User_Manual.docx
+++ b/docs/documentation/User_Manual.docx
@@ -432,7 +432,50 @@
           <w:i/>
           <w:iCs/>
         </w:rPr>
-        <w:t xml:space="preserve"> Starting the exam</w:t>
+        <w:t xml:space="preserve"> </w:t>
+      </w:r>
+      <w:r>
+        <w:rPr>
+          <w:i/>
+          <w:iCs/>
+        </w:rPr>
+        <w:t>View Patient Information</w:t>
+      </w:r>
+    </w:p>
+    <w:p>
+      <w:pPr>
+        <w:ind w:firstLine="720"/>
+        <w:rPr>
+          <w:b/>
+          <w:bCs/>
+          <w:i/>
+          <w:iCs/>
+        </w:rPr>
+      </w:pPr>
+      <w:r>
+        <w:rPr>
+          <w:b/>
+          <w:bCs/>
+          <w:i/>
+          <w:iCs/>
+        </w:rPr>
+        <w:t>1.1.6</w:t>
+      </w:r>
+      <w:r>
+        <w:rPr>
+          <w:b/>
+          <w:bCs/>
+          <w:i/>
+          <w:iCs/>
+        </w:rPr>
+        <w:t xml:space="preserve"> </w:t>
+      </w:r>
+      <w:r>
+        <w:rPr>
+          <w:i/>
+          <w:iCs/>
+        </w:rPr>
+        <w:t>Starting the exam</w:t>
       </w:r>
     </w:p>
     <w:p/>
@@ -755,6 +798,9 @@
     <w:p/>
     <w:p>
       <w:r>
+        <w:rPr>
+          <w:noProof/>
+        </w:rPr>
         <w:drawing>
           <wp:inline distT="0" distB="0" distL="0" distR="0" wp14:anchorId="33093C2B" wp14:editId="73A6407F">
             <wp:extent cx="5731510" cy="3501390"/>
@@ -798,13 +844,15 @@
       </w:r>
     </w:p>
     <w:p/>
-    <w:p/>
     <w:p>
       <w:pPr>
         <w:pStyle w:val="Heading2"/>
         <w:ind w:firstLine="720"/>
       </w:pPr>
       <w:r>
+        <w:rPr>
+          <w:noProof/>
+        </w:rPr>
         <w:lastRenderedPageBreak/>
         <w:drawing>
           <wp:anchor distT="0" distB="0" distL="114300" distR="114300" simplePos="0" relativeHeight="251658240" behindDoc="0" locked="0" layoutInCell="1" allowOverlap="1" wp14:anchorId="61ACCFFD" wp14:editId="33B6762C">
@@ -893,17 +941,34 @@
     <w:p/>
     <w:p>
       <w:r>
+        <w:t xml:space="preserve">The above image is the Login page for our application. Here the user will enter their username and password. The entered details will be checked against the values of our database </w:t>
+      </w:r>
+      <w:r>
+        <w:t>and if they match values in our database then the user will be given access to the application.</w:t>
+      </w:r>
+      <w:r>
+        <w:t xml:space="preserve"> </w:t>
+      </w:r>
+      <w:r>
+        <w:t>If the details are incorrect then the user will be greeted with a pop up like this.</w:t>
+      </w:r>
+    </w:p>
+    <w:p>
+      <w:r>
+        <w:rPr>
+          <w:noProof/>
+        </w:rPr>
         <w:drawing>
-          <wp:anchor distT="0" distB="0" distL="114300" distR="114300" simplePos="0" relativeHeight="251659264" behindDoc="0" locked="0" layoutInCell="1" allowOverlap="1" wp14:anchorId="0B50F855" wp14:editId="500291F6">
+          <wp:anchor distT="0" distB="0" distL="114300" distR="114300" simplePos="0" relativeHeight="251659264" behindDoc="0" locked="0" layoutInCell="1" allowOverlap="1" wp14:anchorId="0B50F855" wp14:editId="0702FF14">
             <wp:simplePos x="0" y="0"/>
             <wp:positionH relativeFrom="margin">
               <wp:align>right</wp:align>
             </wp:positionH>
             <wp:positionV relativeFrom="paragraph">
-              <wp:posOffset>743161</wp:posOffset>
+              <wp:posOffset>283845</wp:posOffset>
             </wp:positionV>
-            <wp:extent cx="5731510" cy="3366135"/>
-            <wp:effectExtent l="0" t="0" r="2540" b="5715"/>
+            <wp:extent cx="5731510" cy="3298190"/>
+            <wp:effectExtent l="0" t="0" r="2540" b="0"/>
             <wp:wrapSquare wrapText="bothSides"/>
             <wp:docPr id="4" name="Picture 4"/>
             <wp:cNvGraphicFramePr>
@@ -931,7 +996,7 @@
                   <pic:spPr>
                     <a:xfrm>
                       <a:off x="0" y="0"/>
-                      <a:ext cx="5731510" cy="3366135"/>
+                      <a:ext cx="5731510" cy="3298190"/>
                     </a:xfrm>
                     <a:prstGeom prst="rect">
                       <a:avLst/>
@@ -940,21 +1005,14 @@
                 </pic:pic>
               </a:graphicData>
             </a:graphic>
+            <wp14:sizeRelV relativeFrom="margin">
+              <wp14:pctHeight>0</wp14:pctHeight>
+            </wp14:sizeRelV>
           </wp:anchor>
         </w:drawing>
       </w:r>
-      <w:r>
-        <w:t xml:space="preserve">The above image is the Login page for our application. Here the user will enter their username and password. The entered details will be checked against the values of our database </w:t>
-      </w:r>
-      <w:r>
-        <w:t>and if they match values in our database then the user will be given access to the application.</w:t>
-      </w:r>
-    </w:p>
-    <w:p>
-      <w:r>
-        <w:t>If the details are incorrect then the user will be greeted with a pop up like this</w:t>
-      </w:r>
-    </w:p>
+    </w:p>
+    <w:p/>
     <w:p>
       <w:pPr>
         <w:pStyle w:val="Heading2"/>
@@ -969,7 +1027,6 @@
           <w:b/>
           <w:bCs/>
         </w:rPr>
-        <w:lastRenderedPageBreak/>
         <w:t>1.1.3</w:t>
       </w:r>
       <w:r>
@@ -995,6 +1052,7 @@
         <w:rPr>
           <w:b/>
           <w:bCs/>
+          <w:noProof/>
         </w:rPr>
         <w:drawing>
           <wp:inline distT="0" distB="0" distL="0" distR="0" wp14:anchorId="4E033F67" wp14:editId="6DA43F70">
@@ -1146,6 +1204,9 @@
     </w:p>
     <w:p>
       <w:r>
+        <w:rPr>
+          <w:noProof/>
+        </w:rPr>
         <w:drawing>
           <wp:inline distT="0" distB="0" distL="0" distR="0" wp14:anchorId="46AF906A" wp14:editId="15F98A35">
             <wp:extent cx="5731510" cy="899160"/>
@@ -1199,6 +1260,9 @@
     </w:p>
     <w:p>
       <w:r>
+        <w:rPr>
+          <w:noProof/>
+        </w:rPr>
         <w:drawing>
           <wp:inline distT="0" distB="0" distL="0" distR="0" wp14:anchorId="72A33C73" wp14:editId="775317CE">
             <wp:extent cx="5731510" cy="3489960"/>
@@ -1243,6 +1307,9 @@
     </w:p>
     <w:p>
       <w:r>
+        <w:rPr>
+          <w:noProof/>
+        </w:rPr>
         <w:drawing>
           <wp:inline distT="0" distB="0" distL="0" distR="0" wp14:anchorId="1DA484C1" wp14:editId="25F4C752">
             <wp:extent cx="4008119" cy="2252133"/>
@@ -1280,12 +1347,18 @@
         </w:drawing>
       </w:r>
     </w:p>
-    <w:p/>
     <w:p>
       <w:pPr>
         <w:pStyle w:val="Heading2"/>
-        <w:ind w:firstLine="720"/>
-      </w:pPr>
+        <w:rPr>
+          <w:i/>
+          <w:iCs/>
+        </w:rPr>
+      </w:pPr>
+      <w:r>
+        <w:lastRenderedPageBreak/>
+        <w:tab/>
+      </w:r>
       <w:r>
         <w:rPr>
           <w:b/>
@@ -1294,47 +1367,44 @@
         <w:t>1.1.5</w:t>
       </w:r>
       <w:r>
+        <w:rPr>
+          <w:b/>
+          <w:bCs/>
+        </w:rPr>
         <w:t xml:space="preserve"> </w:t>
       </w:r>
       <w:r>
-        <w:t xml:space="preserve"> </w:t>
-      </w:r>
-      <w:r>
-        <w:rPr>
-          <w:i/>
-          <w:iCs/>
-        </w:rPr>
-        <w:t>Starting an exam</w:t>
-      </w:r>
-    </w:p>
-    <w:p>
-      <w:r>
-        <w:t xml:space="preserve">This is the exam section of the application. From the screenshots below it outlines the layout of the examination, the questions of the exam are displayed on the left and on the </w:t>
-      </w:r>
-      <w:proofErr w:type="gramStart"/>
-      <w:r>
-        <w:t>right</w:t>
-      </w:r>
-      <w:proofErr w:type="gramEnd"/>
-      <w:r>
-        <w:t xml:space="preserve"> there is text boxes for the patient to enter the responses. </w:t>
-      </w:r>
-    </w:p>
-    <w:p>
-      <w:r>
+        <w:rPr>
+          <w:i/>
+          <w:iCs/>
+        </w:rPr>
+        <w:t>Viewing Patient Informa</w:t>
+      </w:r>
+      <w:r>
+        <w:rPr>
+          <w:i/>
+          <w:iCs/>
+        </w:rPr>
+        <w:t>tion</w:t>
+      </w:r>
+    </w:p>
+    <w:p>
+      <w:pPr>
+        <w:pStyle w:val="Heading2"/>
+        <w:rPr>
+          <w:i/>
+          <w:iCs/>
+        </w:rPr>
+      </w:pPr>
+      <w:r>
+        <w:rPr>
+          <w:noProof/>
+        </w:rPr>
         <w:drawing>
-          <wp:anchor distT="0" distB="0" distL="114300" distR="114300" simplePos="0" relativeHeight="251660288" behindDoc="0" locked="0" layoutInCell="1" allowOverlap="1" wp14:anchorId="51BF2F94" wp14:editId="091AC0F5">
-            <wp:simplePos x="0" y="0"/>
-            <wp:positionH relativeFrom="column">
-              <wp:posOffset>0</wp:posOffset>
-            </wp:positionH>
-            <wp:positionV relativeFrom="paragraph">
-              <wp:posOffset>-423</wp:posOffset>
-            </wp:positionV>
-            <wp:extent cx="5479255" cy="2651990"/>
-            <wp:effectExtent l="0" t="0" r="7620" b="0"/>
-            <wp:wrapSquare wrapText="bothSides"/>
-            <wp:docPr id="10" name="Picture 10"/>
+          <wp:inline distT="0" distB="0" distL="0" distR="0" wp14:anchorId="503EB382" wp14:editId="30E1AFDA">
+            <wp:extent cx="3406684" cy="4309534"/>
+            <wp:effectExtent l="0" t="0" r="3810" b="0"/>
+            <wp:docPr id="14" name="Picture 14"/>
             <wp:cNvGraphicFramePr>
               <a:graphicFrameLocks xmlns:a="http://schemas.openxmlformats.org/drawingml/2006/main" noChangeAspect="1"/>
             </wp:cNvGraphicFramePr>
@@ -1360,6 +1430,172 @@
                   <pic:spPr>
                     <a:xfrm>
                       <a:off x="0" y="0"/>
+                      <a:ext cx="3421957" cy="4328855"/>
+                    </a:xfrm>
+                    <a:prstGeom prst="rect">
+                      <a:avLst/>
+                    </a:prstGeom>
+                  </pic:spPr>
+                </pic:pic>
+              </a:graphicData>
+            </a:graphic>
+          </wp:inline>
+        </w:drawing>
+      </w:r>
+    </w:p>
+    <w:p/>
+    <w:p/>
+    <w:p>
+      <w:r>
+        <w:t>The above image is the information the Medical Professional can see when they select a patient. We display their First and Last name, their Date of Birth, and the date of their last</w:t>
+      </w:r>
+      <w:r>
+        <w:t xml:space="preserve"> exam if multiple exams are needed to accurately. Below that we have a graph of the last results indicating the fluctuation in cognitive impairment in the patient. There are also 2 buttons below that. One to go back and one to the delete the patients record.</w:t>
+      </w:r>
+    </w:p>
+    <w:p>
+      <w:r>
+        <w:t xml:space="preserve">If the patient’s data is </w:t>
+      </w:r>
+      <w:r>
+        <w:t>deleted,</w:t>
+      </w:r>
+      <w:r>
+        <w:t xml:space="preserve"> then the medical professional is greeted with this pop up</w:t>
+      </w:r>
+    </w:p>
+    <w:p>
+      <w:r>
+        <w:rPr>
+          <w:noProof/>
+        </w:rPr>
+        <w:drawing>
+          <wp:inline distT="0" distB="0" distL="0" distR="0" wp14:anchorId="40239B65" wp14:editId="310D453D">
+            <wp:extent cx="3696020" cy="2171888"/>
+            <wp:effectExtent l="0" t="0" r="0" b="0"/>
+            <wp:docPr id="15" name="Picture 15"/>
+            <wp:cNvGraphicFramePr>
+              <a:graphicFrameLocks xmlns:a="http://schemas.openxmlformats.org/drawingml/2006/main" noChangeAspect="1"/>
+            </wp:cNvGraphicFramePr>
+            <a:graphic xmlns:a="http://schemas.openxmlformats.org/drawingml/2006/main">
+              <a:graphicData uri="http://schemas.openxmlformats.org/drawingml/2006/picture">
+                <pic:pic xmlns:pic="http://schemas.openxmlformats.org/drawingml/2006/picture">
+                  <pic:nvPicPr>
+                    <pic:cNvPr id="1" name=""/>
+                    <pic:cNvPicPr/>
+                  </pic:nvPicPr>
+                  <pic:blipFill>
+                    <a:blip r:embed="rId14"/>
+                    <a:stretch>
+                      <a:fillRect/>
+                    </a:stretch>
+                  </pic:blipFill>
+                  <pic:spPr>
+                    <a:xfrm>
+                      <a:off x="0" y="0"/>
+                      <a:ext cx="3696020" cy="2171888"/>
+                    </a:xfrm>
+                    <a:prstGeom prst="rect">
+                      <a:avLst/>
+                    </a:prstGeom>
+                  </pic:spPr>
+                </pic:pic>
+              </a:graphicData>
+            </a:graphic>
+          </wp:inline>
+        </w:drawing>
+      </w:r>
+    </w:p>
+    <w:p>
+      <w:pPr>
+        <w:pStyle w:val="Heading2"/>
+        <w:ind w:firstLine="720"/>
+      </w:pPr>
+      <w:r>
+        <w:rPr>
+          <w:b/>
+          <w:bCs/>
+        </w:rPr>
+        <w:lastRenderedPageBreak/>
+        <w:t>1.1.</w:t>
+      </w:r>
+      <w:r>
+        <w:rPr>
+          <w:b/>
+          <w:bCs/>
+        </w:rPr>
+        <w:t>6</w:t>
+      </w:r>
+      <w:r>
+        <w:t xml:space="preserve"> </w:t>
+      </w:r>
+      <w:r>
+        <w:t xml:space="preserve"> </w:t>
+      </w:r>
+      <w:r>
+        <w:rPr>
+          <w:i/>
+          <w:iCs/>
+        </w:rPr>
+        <w:t>Starting an exam</w:t>
+      </w:r>
+    </w:p>
+    <w:p>
+      <w:r>
+        <w:t xml:space="preserve">This is the exam section of the application. From the screenshots below it outlines the layout of the examination, the questions of the exam are displayed on the left and on the </w:t>
+      </w:r>
+      <w:proofErr w:type="gramStart"/>
+      <w:r>
+        <w:t>right</w:t>
+      </w:r>
+      <w:proofErr w:type="gramEnd"/>
+      <w:r>
+        <w:t xml:space="preserve"> there is text boxes for the patient to enter the responses. </w:t>
+      </w:r>
+    </w:p>
+    <w:p>
+      <w:r>
+        <w:rPr>
+          <w:noProof/>
+        </w:rPr>
+        <w:drawing>
+          <wp:anchor distT="0" distB="0" distL="114300" distR="114300" simplePos="0" relativeHeight="251660288" behindDoc="0" locked="0" layoutInCell="1" allowOverlap="1" wp14:anchorId="51BF2F94" wp14:editId="091AC0F5">
+            <wp:simplePos x="0" y="0"/>
+            <wp:positionH relativeFrom="column">
+              <wp:posOffset>0</wp:posOffset>
+            </wp:positionH>
+            <wp:positionV relativeFrom="paragraph">
+              <wp:posOffset>-423</wp:posOffset>
+            </wp:positionV>
+            <wp:extent cx="5479255" cy="2651990"/>
+            <wp:effectExtent l="0" t="0" r="7620" b="0"/>
+            <wp:wrapSquare wrapText="bothSides"/>
+            <wp:docPr id="10" name="Picture 10"/>
+            <wp:cNvGraphicFramePr>
+              <a:graphicFrameLocks xmlns:a="http://schemas.openxmlformats.org/drawingml/2006/main" noChangeAspect="1"/>
+            </wp:cNvGraphicFramePr>
+            <a:graphic xmlns:a="http://schemas.openxmlformats.org/drawingml/2006/main">
+              <a:graphicData uri="http://schemas.openxmlformats.org/drawingml/2006/picture">
+                <pic:pic xmlns:pic="http://schemas.openxmlformats.org/drawingml/2006/picture">
+                  <pic:nvPicPr>
+                    <pic:cNvPr id="1" name=""/>
+                    <pic:cNvPicPr/>
+                  </pic:nvPicPr>
+                  <pic:blipFill>
+                    <a:blip r:embed="rId15">
+                      <a:extLst>
+                        <a:ext uri="{28A0092B-C50C-407E-A947-70E740481C1C}">
+                          <a14:useLocalDpi xmlns:a14="http://schemas.microsoft.com/office/drawing/2010/main" val="0"/>
+                        </a:ext>
+                      </a:extLst>
+                    </a:blip>
+                    <a:stretch>
+                      <a:fillRect/>
+                    </a:stretch>
+                  </pic:blipFill>
+                  <pic:spPr>
+                    <a:xfrm>
+                      <a:off x="0" y="0"/>
                       <a:ext cx="5479255" cy="2651990"/>
                     </a:xfrm>
                     <a:prstGeom prst="rect">
@@ -1381,6 +1617,9 @@
     </w:p>
     <w:p>
       <w:r>
+        <w:rPr>
+          <w:noProof/>
+        </w:rPr>
         <w:drawing>
           <wp:inline distT="0" distB="0" distL="0" distR="0" wp14:anchorId="02BD9694" wp14:editId="3E466460">
             <wp:extent cx="3452159" cy="4298052"/>
@@ -1397,7 +1636,7 @@
                     <pic:cNvPicPr/>
                   </pic:nvPicPr>
                   <pic:blipFill>
-                    <a:blip r:embed="rId14"/>
+                    <a:blip r:embed="rId16"/>
                     <a:stretch>
                       <a:fillRect/>
                     </a:stretch>

</xml_diff>